<commit_message>
finally fixed the comma in the tables
</commit_message>
<xml_diff>
--- a/manuscript_version/CL_WPetal.docx
+++ b/manuscript_version/CL_WPetal.docx
@@ -247,27 +247,13 @@
         <w:rPr>
           <w:szCs w:val="24"/>
         </w:rPr>
-        <w:t xml:space="preserve">The study used archival data available to the </w:t>
-      </w:r>
-      <w:proofErr w:type="gramStart"/>
-      <w:r>
-        <w:rPr>
-          <w:szCs w:val="24"/>
-        </w:rPr>
-        <w:t xml:space="preserve">general </w:t>
-      </w:r>
-      <w:r>
-        <w:rPr>
-          <w:szCs w:val="24"/>
-        </w:rPr>
-        <w:t>public</w:t>
-      </w:r>
-      <w:proofErr w:type="gramEnd"/>
-      <w:r>
-        <w:rPr>
-          <w:szCs w:val="24"/>
-        </w:rPr>
-        <w:t>;</w:t>
+        <w:t xml:space="preserve">The study used archival data available to the general </w:t>
+      </w:r>
+      <w:r>
+        <w:rPr>
+          <w:szCs w:val="24"/>
+        </w:rPr>
+        <w:t>public;</w:t>
       </w:r>
       <w:r>
         <w:rPr>
@@ -325,21 +311,7 @@
             <w:rStyle w:val="Hyperlink"/>
             <w:szCs w:val="24"/>
           </w:rPr>
-          <w:t>https://osf</w:t>
-        </w:r>
-        <w:r>
-          <w:rPr>
-            <w:rStyle w:val="Hyperlink"/>
-            <w:szCs w:val="24"/>
-          </w:rPr>
-          <w:t>.</w:t>
-        </w:r>
-        <w:r>
-          <w:rPr>
-            <w:rStyle w:val="Hyperlink"/>
-            <w:szCs w:val="24"/>
-          </w:rPr>
-          <w:t>io/5kpj7/</w:t>
+          <w:t>https://osf.io/5kpj7/</w:t>
         </w:r>
       </w:hyperlink>
       <w:r>
@@ -395,6 +367,21 @@
         </w:rPr>
         <w:t xml:space="preserve">Manuscript Pre-print: </w:t>
       </w:r>
+      <w:hyperlink r:id="rId9" w:history="1">
+        <w:r>
+          <w:rPr>
+            <w:rStyle w:val="Hyperlink"/>
+            <w:szCs w:val="24"/>
+          </w:rPr>
+          <w:t>https://osf.io/em4ba</w:t>
+        </w:r>
+      </w:hyperlink>
+      <w:r>
+        <w:rPr>
+          <w:szCs w:val="24"/>
+        </w:rPr>
+        <w:t xml:space="preserve"> </w:t>
+      </w:r>
     </w:p>
     <w:p>
       <w:pPr>
@@ -433,7 +420,7 @@
         </w:rPr>
         <w:t xml:space="preserve">Two of the team members (WP, EMB) created a pre-registration for the thesis version of the manuscript available at: </w:t>
       </w:r>
-      <w:hyperlink r:id="rId9" w:history="1">
+      <w:hyperlink r:id="rId10" w:history="1">
         <w:r>
           <w:rPr>
             <w:rStyle w:val="Hyperlink"/>
@@ -496,25 +483,7 @@
           <w:sz w:val="24"/>
           <w:szCs w:val="24"/>
         </w:rPr>
-        <w:t xml:space="preserve"> have become an increasing hot topic in psychological research. Many theories have been proposed to explain these differences and divisions including Moral Foundations Theory. The current research seeks to use a linguistic measure of Moral Foundations, the Moral Foundations Dictionary (MFD), to test the theory in terms of predicted partisan differences. Through web scraping, the researchers extracted articles from popular partisan news sources' websites, calculated MFD word frequencies, and identified words' respective valences. This process attempts to uncover news outlets' positive or negative endorsements of certain moral dimensions concomitant with a particular ideology. </w:t>
-      </w:r>
-      <w:r>
-        <w:rPr>
-          <w:rFonts w:ascii="Times New Roman" w:hAnsi="Times New Roman"/>
-          <w:spacing w:val="0"/>
-          <w:sz w:val="24"/>
-          <w:szCs w:val="24"/>
-        </w:rPr>
-        <w:t>The current study does not support MFT, and</w:t>
-      </w:r>
-      <w:r>
-        <w:rPr>
-          <w:rFonts w:ascii="Times New Roman" w:hAnsi="Times New Roman"/>
-          <w:spacing w:val="0"/>
-          <w:sz w:val="24"/>
-          <w:szCs w:val="24"/>
-        </w:rPr>
-        <w:t xml:space="preserve"> the results shed doubt on the validity of the MFD as a reliable measurement tool. </w:t>
+        <w:t xml:space="preserve"> have become an increasing hot topic in psychological research. Many theories have been proposed to explain these differences and divisions including Moral Foundations Theory. The current research seeks to use a linguistic measure of Moral Foundations, the Moral Foundations Dictionary (MFD), to test the theory in terms of predicted partisan differences. Through web scraping, the researchers extracted articles from popular partisan news sources' websites, calculated MFD word frequencies, and identified words' respective valences. This process attempts to uncover news outlets' positive or negative endorsements of certain moral dimensions concomitant with a particular ideology. The current study does not support MFT, and the results shed doubt on the validity of the MFD as a reliable measurement tool. </w:t>
       </w:r>
       <w:r>
         <w:rPr>
@@ -690,7 +659,7 @@
           <w:szCs w:val="24"/>
         </w:rPr>
       </w:pPr>
-      <w:hyperlink r:id="rId10" w:history="1">
+      <w:hyperlink r:id="rId11" w:history="1">
         <w:r>
           <w:rPr>
             <w:rStyle w:val="Hyperlink"/>
@@ -714,7 +683,7 @@
       </w:pPr>
     </w:p>
     <w:sectPr>
-      <w:headerReference w:type="default" r:id="rId11"/>
+      <w:headerReference w:type="default" r:id="rId12"/>
       <w:type w:val="continuous"/>
       <w:pgSz w:w="12240" w:h="15840" w:code="1"/>
       <w:pgMar w:top="1440" w:right="1800" w:bottom="1440" w:left="1800" w:header="960" w:footer="960" w:gutter="0"/>
@@ -1084,6 +1053,7 @@
     <w:lsdException w:name="Strong" w:qFormat="1"/>
     <w:lsdException w:name="Emphasis" w:qFormat="1"/>
     <w:lsdException w:name="HTML Variable" w:semiHidden="1" w:unhideWhenUsed="1"/>
+    <w:lsdException w:name="Normal Table" w:semiHidden="1" w:unhideWhenUsed="1"/>
     <w:lsdException w:name="Outline List 3" w:semiHidden="1" w:unhideWhenUsed="1"/>
     <w:lsdException w:name="Table Simple 1" w:semiHidden="1" w:unhideWhenUsed="1"/>
     <w:lsdException w:name="Table Simple 2" w:semiHidden="1" w:unhideWhenUsed="1"/>
@@ -1126,7 +1096,9 @@
     <w:lsdException w:name="Table Subtle 2" w:semiHidden="1" w:unhideWhenUsed="1"/>
     <w:lsdException w:name="Table Web 1" w:semiHidden="1" w:unhideWhenUsed="1"/>
     <w:lsdException w:name="Table Web 2" w:semiHidden="1" w:unhideWhenUsed="1"/>
+    <w:lsdException w:name="Table Web 3" w:semiHidden="1" w:unhideWhenUsed="1"/>
     <w:lsdException w:name="Balloon Text" w:semiHidden="1" w:unhideWhenUsed="1"/>
+    <w:lsdException w:name="Table Theme" w:semiHidden="1" w:unhideWhenUsed="1"/>
     <w:lsdException w:name="Placeholder Text" w:semiHidden="1" w:uiPriority="99"/>
     <w:lsdException w:name="No Spacing" w:uiPriority="1" w:qFormat="1"/>
     <w:lsdException w:name="Light Shading" w:uiPriority="60"/>

</xml_diff>